<commit_message>
Tutorial controller sin autenticar
</commit_message>
<xml_diff>
--- a/D06/Asignación requistos.docx
+++ b/D06/Asignación requistos.docx
@@ -460,7 +460,11 @@
           <w:tcPr>
             <w:tcW w:w="2831" w:type="dxa"/>
           </w:tcPr>
-          <w:p/>
+          <w:p>
+            <w:r>
+              <w:t>MARÍA</w:t>
+            </w:r>
+          </w:p>
         </w:tc>
         <w:tc>
           <w:tcPr>
@@ -532,7 +536,11 @@
           <w:tcPr>
             <w:tcW w:w="2831" w:type="dxa"/>
           </w:tcPr>
-          <w:p/>
+          <w:p>
+            <w:r>
+              <w:t>MARÍA</w:t>
+            </w:r>
+          </w:p>
         </w:tc>
         <w:tc>
           <w:tcPr>
@@ -788,118 +796,103 @@
           </w:tcPr>
           <w:p>
             <w:r>
-              <w:t>12.5.</w:t>
-            </w:r>
-            <w:r>
-              <w:t>6</w:t>
-            </w:r>
-          </w:p>
-        </w:tc>
-        <w:tc>
-          <w:tcPr>
-            <w:tcW w:w="2831" w:type="dxa"/>
-          </w:tcPr>
-          <w:p/>
-        </w:tc>
-        <w:tc>
-          <w:tcPr>
-            <w:tcW w:w="2832" w:type="dxa"/>
-          </w:tcPr>
-          <w:p/>
-        </w:tc>
-      </w:tr>
-      <w:tr>
-        <w:tc>
-          <w:tcPr>
-            <w:tcW w:w="2831" w:type="dxa"/>
-          </w:tcPr>
-          <w:p>
-            <w:r>
-              <w:t>12.5.</w:t>
-            </w:r>
-            <w:r>
-              <w:t>7</w:t>
-            </w:r>
-          </w:p>
-        </w:tc>
-        <w:tc>
-          <w:tcPr>
-            <w:tcW w:w="2831" w:type="dxa"/>
-          </w:tcPr>
-          <w:p/>
-        </w:tc>
-        <w:tc>
-          <w:tcPr>
-            <w:tcW w:w="2832" w:type="dxa"/>
-          </w:tcPr>
-          <w:p/>
-        </w:tc>
-      </w:tr>
-      <w:tr>
-        <w:tc>
-          <w:tcPr>
-            <w:tcW w:w="2831" w:type="dxa"/>
-          </w:tcPr>
-          <w:p>
-            <w:r>
-              <w:t>12.5.</w:t>
-            </w:r>
-            <w:r>
-              <w:t>8</w:t>
-            </w:r>
-          </w:p>
-        </w:tc>
-        <w:tc>
-          <w:tcPr>
-            <w:tcW w:w="2831" w:type="dxa"/>
-          </w:tcPr>
-          <w:p/>
-        </w:tc>
-        <w:tc>
-          <w:tcPr>
-            <w:tcW w:w="2832" w:type="dxa"/>
-          </w:tcPr>
-          <w:p/>
-        </w:tc>
-      </w:tr>
-      <w:tr>
-        <w:tc>
-          <w:tcPr>
-            <w:tcW w:w="2831" w:type="dxa"/>
-          </w:tcPr>
-          <w:p>
-            <w:r>
-              <w:t>12.5.</w:t>
-            </w:r>
-            <w:r>
-              <w:t>9</w:t>
-            </w:r>
-          </w:p>
-        </w:tc>
-        <w:tc>
-          <w:tcPr>
-            <w:tcW w:w="2831" w:type="dxa"/>
-          </w:tcPr>
-          <w:p/>
-        </w:tc>
-        <w:tc>
-          <w:tcPr>
-            <w:tcW w:w="2832" w:type="dxa"/>
-          </w:tcPr>
-          <w:p/>
-        </w:tc>
-      </w:tr>
-      <w:tr>
-        <w:tc>
-          <w:tcPr>
-            <w:tcW w:w="2831" w:type="dxa"/>
-          </w:tcPr>
-          <w:p>
-            <w:r>
-              <w:t>12.5.</w:t>
-            </w:r>
-            <w:r>
-              <w:t>10</w:t>
+              <w:t>12.5.6</w:t>
+            </w:r>
+          </w:p>
+        </w:tc>
+        <w:tc>
+          <w:tcPr>
+            <w:tcW w:w="2831" w:type="dxa"/>
+          </w:tcPr>
+          <w:p/>
+        </w:tc>
+        <w:tc>
+          <w:tcPr>
+            <w:tcW w:w="2832" w:type="dxa"/>
+          </w:tcPr>
+          <w:p/>
+        </w:tc>
+      </w:tr>
+      <w:tr>
+        <w:tc>
+          <w:tcPr>
+            <w:tcW w:w="2831" w:type="dxa"/>
+          </w:tcPr>
+          <w:p>
+            <w:r>
+              <w:t>12.5.7</w:t>
+            </w:r>
+          </w:p>
+        </w:tc>
+        <w:tc>
+          <w:tcPr>
+            <w:tcW w:w="2831" w:type="dxa"/>
+          </w:tcPr>
+          <w:p/>
+        </w:tc>
+        <w:tc>
+          <w:tcPr>
+            <w:tcW w:w="2832" w:type="dxa"/>
+          </w:tcPr>
+          <w:p/>
+        </w:tc>
+      </w:tr>
+      <w:tr>
+        <w:tc>
+          <w:tcPr>
+            <w:tcW w:w="2831" w:type="dxa"/>
+          </w:tcPr>
+          <w:p>
+            <w:r>
+              <w:t>12.5.8</w:t>
+            </w:r>
+          </w:p>
+        </w:tc>
+        <w:tc>
+          <w:tcPr>
+            <w:tcW w:w="2831" w:type="dxa"/>
+          </w:tcPr>
+          <w:p/>
+        </w:tc>
+        <w:tc>
+          <w:tcPr>
+            <w:tcW w:w="2832" w:type="dxa"/>
+          </w:tcPr>
+          <w:p/>
+        </w:tc>
+      </w:tr>
+      <w:tr>
+        <w:tc>
+          <w:tcPr>
+            <w:tcW w:w="2831" w:type="dxa"/>
+          </w:tcPr>
+          <w:p>
+            <w:r>
+              <w:t>12.5.9</w:t>
+            </w:r>
+          </w:p>
+        </w:tc>
+        <w:tc>
+          <w:tcPr>
+            <w:tcW w:w="2831" w:type="dxa"/>
+          </w:tcPr>
+          <w:p/>
+        </w:tc>
+        <w:tc>
+          <w:tcPr>
+            <w:tcW w:w="2832" w:type="dxa"/>
+          </w:tcPr>
+          <w:p/>
+        </w:tc>
+      </w:tr>
+      <w:tr>
+        <w:tc>
+          <w:tcPr>
+            <w:tcW w:w="2831" w:type="dxa"/>
+          </w:tcPr>
+          <w:p>
+            <w:r>
+              <w:t>12.5.10</w:t>
             </w:r>
           </w:p>
         </w:tc>
@@ -1116,7 +1109,13 @@
           <w:tcPr>
             <w:tcW w:w="2831" w:type="dxa"/>
           </w:tcPr>
-          <w:p/>
+          <w:p>
+            <w:r>
+              <w:t>MARÍA</w:t>
+            </w:r>
+            <w:bookmarkStart w:id="0" w:name="_GoBack"/>
+            <w:bookmarkEnd w:id="0"/>
+          </w:p>
         </w:tc>
         <w:tc>
           <w:tcPr>
@@ -2112,8 +2111,6 @@
           </w:tcPr>
           <w:p/>
         </w:tc>
-        <w:bookmarkStart w:id="0" w:name="_GoBack"/>
-        <w:bookmarkEnd w:id="0"/>
       </w:tr>
       <w:tr>
         <w:tc>

</xml_diff>

<commit_message>
Modificado fichero de requisitos realizados
</commit_message>
<xml_diff>
--- a/D06/Asignación requistos.docx
+++ b/D06/Asignación requistos.docx
@@ -4,7 +4,7 @@
   <w:body>
     <w:tbl>
       <w:tblPr>
-        <w:tblStyle w:val="Cuadrculadetablaclara"/>
+        <w:tblStyle w:val="Tablaconcuadrculaclara"/>
         <w:tblW w:w="0" w:type="auto"/>
         <w:tblLook w:val="04A0" w:firstRow="1" w:lastRow="0" w:firstColumn="1" w:lastColumn="0" w:noHBand="0" w:noVBand="1"/>
       </w:tblPr>
@@ -788,118 +788,103 @@
           </w:tcPr>
           <w:p>
             <w:r>
-              <w:t>12.5.</w:t>
-            </w:r>
-            <w:r>
-              <w:t>6</w:t>
-            </w:r>
-          </w:p>
-        </w:tc>
-        <w:tc>
-          <w:tcPr>
-            <w:tcW w:w="2831" w:type="dxa"/>
-          </w:tcPr>
-          <w:p/>
-        </w:tc>
-        <w:tc>
-          <w:tcPr>
-            <w:tcW w:w="2832" w:type="dxa"/>
-          </w:tcPr>
-          <w:p/>
-        </w:tc>
-      </w:tr>
-      <w:tr>
-        <w:tc>
-          <w:tcPr>
-            <w:tcW w:w="2831" w:type="dxa"/>
-          </w:tcPr>
-          <w:p>
-            <w:r>
-              <w:t>12.5.</w:t>
-            </w:r>
-            <w:r>
-              <w:t>7</w:t>
-            </w:r>
-          </w:p>
-        </w:tc>
-        <w:tc>
-          <w:tcPr>
-            <w:tcW w:w="2831" w:type="dxa"/>
-          </w:tcPr>
-          <w:p/>
-        </w:tc>
-        <w:tc>
-          <w:tcPr>
-            <w:tcW w:w="2832" w:type="dxa"/>
-          </w:tcPr>
-          <w:p/>
-        </w:tc>
-      </w:tr>
-      <w:tr>
-        <w:tc>
-          <w:tcPr>
-            <w:tcW w:w="2831" w:type="dxa"/>
-          </w:tcPr>
-          <w:p>
-            <w:r>
-              <w:t>12.5.</w:t>
-            </w:r>
-            <w:r>
-              <w:t>8</w:t>
-            </w:r>
-          </w:p>
-        </w:tc>
-        <w:tc>
-          <w:tcPr>
-            <w:tcW w:w="2831" w:type="dxa"/>
-          </w:tcPr>
-          <w:p/>
-        </w:tc>
-        <w:tc>
-          <w:tcPr>
-            <w:tcW w:w="2832" w:type="dxa"/>
-          </w:tcPr>
-          <w:p/>
-        </w:tc>
-      </w:tr>
-      <w:tr>
-        <w:tc>
-          <w:tcPr>
-            <w:tcW w:w="2831" w:type="dxa"/>
-          </w:tcPr>
-          <w:p>
-            <w:r>
-              <w:t>12.5.</w:t>
-            </w:r>
-            <w:r>
-              <w:t>9</w:t>
-            </w:r>
-          </w:p>
-        </w:tc>
-        <w:tc>
-          <w:tcPr>
-            <w:tcW w:w="2831" w:type="dxa"/>
-          </w:tcPr>
-          <w:p/>
-        </w:tc>
-        <w:tc>
-          <w:tcPr>
-            <w:tcW w:w="2832" w:type="dxa"/>
-          </w:tcPr>
-          <w:p/>
-        </w:tc>
-      </w:tr>
-      <w:tr>
-        <w:tc>
-          <w:tcPr>
-            <w:tcW w:w="2831" w:type="dxa"/>
-          </w:tcPr>
-          <w:p>
-            <w:r>
-              <w:t>12.5.</w:t>
-            </w:r>
-            <w:r>
-              <w:t>10</w:t>
+              <w:t>12.5.6</w:t>
+            </w:r>
+          </w:p>
+        </w:tc>
+        <w:tc>
+          <w:tcPr>
+            <w:tcW w:w="2831" w:type="dxa"/>
+          </w:tcPr>
+          <w:p/>
+        </w:tc>
+        <w:tc>
+          <w:tcPr>
+            <w:tcW w:w="2832" w:type="dxa"/>
+          </w:tcPr>
+          <w:p/>
+        </w:tc>
+      </w:tr>
+      <w:tr>
+        <w:tc>
+          <w:tcPr>
+            <w:tcW w:w="2831" w:type="dxa"/>
+          </w:tcPr>
+          <w:p>
+            <w:r>
+              <w:t>12.5.7</w:t>
+            </w:r>
+          </w:p>
+        </w:tc>
+        <w:tc>
+          <w:tcPr>
+            <w:tcW w:w="2831" w:type="dxa"/>
+          </w:tcPr>
+          <w:p/>
+        </w:tc>
+        <w:tc>
+          <w:tcPr>
+            <w:tcW w:w="2832" w:type="dxa"/>
+          </w:tcPr>
+          <w:p/>
+        </w:tc>
+      </w:tr>
+      <w:tr>
+        <w:tc>
+          <w:tcPr>
+            <w:tcW w:w="2831" w:type="dxa"/>
+          </w:tcPr>
+          <w:p>
+            <w:r>
+              <w:t>12.5.8</w:t>
+            </w:r>
+          </w:p>
+        </w:tc>
+        <w:tc>
+          <w:tcPr>
+            <w:tcW w:w="2831" w:type="dxa"/>
+          </w:tcPr>
+          <w:p/>
+        </w:tc>
+        <w:tc>
+          <w:tcPr>
+            <w:tcW w:w="2832" w:type="dxa"/>
+          </w:tcPr>
+          <w:p/>
+        </w:tc>
+      </w:tr>
+      <w:tr>
+        <w:tc>
+          <w:tcPr>
+            <w:tcW w:w="2831" w:type="dxa"/>
+          </w:tcPr>
+          <w:p>
+            <w:r>
+              <w:t>12.5.9</w:t>
+            </w:r>
+          </w:p>
+        </w:tc>
+        <w:tc>
+          <w:tcPr>
+            <w:tcW w:w="2831" w:type="dxa"/>
+          </w:tcPr>
+          <w:p/>
+        </w:tc>
+        <w:tc>
+          <w:tcPr>
+            <w:tcW w:w="2832" w:type="dxa"/>
+          </w:tcPr>
+          <w:p/>
+        </w:tc>
+      </w:tr>
+      <w:tr>
+        <w:tc>
+          <w:tcPr>
+            <w:tcW w:w="2831" w:type="dxa"/>
+          </w:tcPr>
+          <w:p>
+            <w:r>
+              <w:t>12.5.10</w:t>
             </w:r>
           </w:p>
         </w:tc>
@@ -1446,7 +1431,11 @@
           <w:tcPr>
             <w:tcW w:w="2831" w:type="dxa"/>
           </w:tcPr>
-          <w:p/>
+          <w:p>
+            <w:r>
+              <w:t>Antonio</w:t>
+            </w:r>
+          </w:p>
         </w:tc>
         <w:tc>
           <w:tcPr>
@@ -1535,7 +1524,11 @@
           <w:tcPr>
             <w:tcW w:w="2831" w:type="dxa"/>
           </w:tcPr>
-          <w:p/>
+          <w:p>
+            <w:r>
+              <w:t>Antonio</w:t>
+            </w:r>
+          </w:p>
         </w:tc>
         <w:tc>
           <w:tcPr>
@@ -1607,7 +1600,11 @@
           <w:tcPr>
             <w:tcW w:w="2831" w:type="dxa"/>
           </w:tcPr>
-          <w:p/>
+          <w:p>
+            <w:r>
+              <w:t>Antonio</w:t>
+            </w:r>
+          </w:p>
         </w:tc>
         <w:tc>
           <w:tcPr>
@@ -1631,7 +1628,11 @@
           <w:tcPr>
             <w:tcW w:w="2831" w:type="dxa"/>
           </w:tcPr>
-          <w:p/>
+          <w:p>
+            <w:r>
+              <w:t>Antonio</w:t>
+            </w:r>
+          </w:p>
         </w:tc>
         <w:tc>
           <w:tcPr>
@@ -1775,7 +1776,11 @@
           <w:tcPr>
             <w:tcW w:w="2831" w:type="dxa"/>
           </w:tcPr>
-          <w:p/>
+          <w:p>
+            <w:r>
+              <w:t>Antonio</w:t>
+            </w:r>
+          </w:p>
         </w:tc>
         <w:tc>
           <w:tcPr>
@@ -2080,7 +2085,13 @@
           <w:tcPr>
             <w:tcW w:w="2831" w:type="dxa"/>
           </w:tcPr>
-          <w:p/>
+          <w:p>
+            <w:r>
+              <w:t>Antonio</w:t>
+            </w:r>
+            <w:bookmarkStart w:id="0" w:name="_GoBack"/>
+            <w:bookmarkEnd w:id="0"/>
+          </w:p>
         </w:tc>
         <w:tc>
           <w:tcPr>
@@ -2112,8 +2123,6 @@
           </w:tcPr>
           <w:p/>
         </w:tc>
-        <w:bookmarkStart w:id="0" w:name="_GoBack"/>
-        <w:bookmarkEnd w:id="0"/>
       </w:tr>
       <w:tr>
         <w:tc>
@@ -3096,7 +3105,7 @@
       </w:tcPr>
     </w:tblStylePr>
   </w:style>
-  <w:style w:type="table" w:styleId="Cuadrculadetablaclara">
+  <w:style w:type="table" w:styleId="Tablaconcuadrculaclara">
     <w:name w:val="Grid Table Light"/>
     <w:basedOn w:val="Tablanormal"/>
     <w:uiPriority w:val="40"/>

</xml_diff>

<commit_message>
Documentados requisitos de report
</commit_message>
<xml_diff>
--- a/D06/Asignación requistos.docx
+++ b/D06/Asignación requistos.docx
@@ -1501,7 +1501,11 @@
           <w:tcPr>
             <w:tcW w:w="2831" w:type="dxa"/>
           </w:tcPr>
-          <w:p/>
+          <w:p>
+            <w:r>
+              <w:t>Antonio</w:t>
+            </w:r>
+          </w:p>
         </w:tc>
         <w:tc>
           <w:tcPr>
@@ -1698,7 +1702,13 @@
           <w:tcPr>
             <w:tcW w:w="2831" w:type="dxa"/>
           </w:tcPr>
-          <w:p/>
+          <w:p>
+            <w:r>
+              <w:t>Antonio</w:t>
+            </w:r>
+            <w:bookmarkStart w:id="0" w:name="_GoBack"/>
+            <w:bookmarkEnd w:id="0"/>
+          </w:p>
         </w:tc>
         <w:tc>
           <w:tcPr>
@@ -2654,8 +2664,6 @@
             <w:r>
               <w:t>Calle</w:t>
             </w:r>
-            <w:bookmarkStart w:id="0" w:name="_GoBack"/>
-            <w:bookmarkEnd w:id="0"/>
           </w:p>
         </w:tc>
         <w:tc>

</xml_diff>